<commit_message>
Fix mistakes in instructions
Co-authored-by: Miguel Castro <miguelgdx@gmail.com>
</commit_message>
<xml_diff>
--- a/Doc/TaskDescription.docx
+++ b/Doc/TaskDescription.docx
@@ -215,15 +215,7 @@
     </w:p>
     <w:p>
       <w:r>
-        <w:t xml:space="preserve">If there is any </w:t>
-      </w:r>
-      <w:proofErr w:type="gramStart"/>
-      <w:r>
-        <w:t>question</w:t>
-      </w:r>
-      <w:proofErr w:type="gramEnd"/>
-      <w:r>
-        <w:t xml:space="preserve"> feel free to ask!</w:t>
+        <w:t>If there is any question feel free to ask!</w:t>
       </w:r>
     </w:p>
     <w:p>
@@ -619,16 +611,17 @@
         <w:pStyle w:val="Code"/>
         <w:ind w:left="1440"/>
       </w:pPr>
-      <w:proofErr w:type="gramStart"/>
-      <w:r>
-        <w:t>self.showDicomBrowserButton.</w:t>
-      </w:r>
-      <w:r>
-        <w:t>toggled</w:t>
-      </w:r>
-      <w:proofErr w:type="gramEnd"/>
-      <w:r>
-        <w:t>.</w:t>
+      <w:r>
+        <w:t>self.</w:t>
+      </w:r>
+      <w:r>
+        <w:t>ui.</w:t>
+      </w:r>
+      <w:r>
+        <w:t>showDicomBrowserButton.</w:t>
+      </w:r>
+      <w:r>
+        <w:t>toggled.</w:t>
       </w:r>
       <w:r>
         <w:t>connect(self.onShowDicomBrowserButton</w:t>
@@ -658,14 +651,18 @@
         <w:br/>
       </w:r>
       <w:proofErr w:type="spellStart"/>
-      <w:proofErr w:type="gramStart"/>
-      <w:r>
-        <w:t>self.showDicomBrowserButton.</w:t>
+      <w:r>
+        <w:t>self.</w:t>
+      </w:r>
+      <w:r>
+        <w:t>ui.</w:t>
+      </w:r>
+      <w:r>
+        <w:t>showDicomBrowserButton.</w:t>
       </w:r>
       <w:r>
         <w:t>toggled</w:t>
       </w:r>
-      <w:proofErr w:type="gramEnd"/>
       <w:r>
         <w:t>.disconnect</w:t>
       </w:r>
@@ -692,7 +689,10 @@
       </w:r>
       <w:proofErr w:type="spellStart"/>
       <w:r>
-        <w:t>onShowDicomBrowserButtonClicked</w:t>
+        <w:t>onShowDicomBrowserButton</w:t>
+      </w:r>
+      <w:r>
+        <w:t>Toggled</w:t>
       </w:r>
       <w:proofErr w:type="spellEnd"/>
       <w:r>
@@ -874,27 +874,7 @@
           <w:sz w:val="20"/>
           <w:szCs w:val="20"/>
         </w:rPr>
-        <w:t>.</w:t>
-      </w:r>
-      <w:proofErr w:type="gramStart"/>
-      <w:r>
-        <w:rPr>
-          <w:rFonts w:ascii="Consolas" w:eastAsia="Times New Roman" w:hAnsi="Consolas" w:cs="Times New Roman"/>
-          <w:color w:val="D4D4D4"/>
-          <w:sz w:val="20"/>
-          <w:szCs w:val="20"/>
-        </w:rPr>
-        <w:t>ui.SubjectHierarchyTreeView.dragDropMode</w:t>
-      </w:r>
-      <w:proofErr w:type="gramEnd"/>
-      <w:r>
-        <w:rPr>
-          <w:rFonts w:ascii="Consolas" w:eastAsia="Times New Roman" w:hAnsi="Consolas" w:cs="Times New Roman"/>
-          <w:color w:val="D4D4D4"/>
-          <w:sz w:val="20"/>
-          <w:szCs w:val="20"/>
-        </w:rPr>
-        <w:t> = qt.QAbstractItemView.InternalMove</w:t>
+        <w:t>.ui.SubjectHierarchyTreeView.dragDropMode = qt.QAbstractItemView.InternalMove</w:t>
       </w:r>
     </w:p>
     <w:p>
@@ -924,27 +904,7 @@
           <w:sz w:val="20"/>
           <w:szCs w:val="20"/>
         </w:rPr>
-        <w:t>.</w:t>
-      </w:r>
-      <w:proofErr w:type="gramStart"/>
-      <w:r>
-        <w:rPr>
-          <w:rFonts w:ascii="Consolas" w:eastAsia="Times New Roman" w:hAnsi="Consolas" w:cs="Times New Roman"/>
-          <w:color w:val="D4D4D4"/>
-          <w:sz w:val="20"/>
-          <w:szCs w:val="20"/>
-        </w:rPr>
-        <w:t>ui.SubjectHierarchyTreeView.selectionMode</w:t>
-      </w:r>
-      <w:proofErr w:type="gramEnd"/>
-      <w:r>
-        <w:rPr>
-          <w:rFonts w:ascii="Consolas" w:eastAsia="Times New Roman" w:hAnsi="Consolas" w:cs="Times New Roman"/>
-          <w:color w:val="D4D4D4"/>
-          <w:sz w:val="20"/>
-          <w:szCs w:val="20"/>
-        </w:rPr>
-        <w:t> = qt.QAbstractItemView.ExtendedSelection</w:t>
+        <w:t>.ui.SubjectHierarchyTreeView.selectionMode = qt.QAbstractItemView.ExtendedSelection</w:t>
       </w:r>
     </w:p>
     <w:p>
@@ -974,27 +934,7 @@
           <w:sz w:val="20"/>
           <w:szCs w:val="20"/>
         </w:rPr>
-        <w:t>.</w:t>
-      </w:r>
-      <w:proofErr w:type="gramStart"/>
-      <w:r>
-        <w:rPr>
-          <w:rFonts w:ascii="Consolas" w:eastAsia="Times New Roman" w:hAnsi="Consolas" w:cs="Times New Roman"/>
-          <w:color w:val="D4D4D4"/>
-          <w:sz w:val="20"/>
-          <w:szCs w:val="20"/>
-        </w:rPr>
-        <w:t>ui.SubjectHierarchyTreeView.setColumnHidden</w:t>
-      </w:r>
-      <w:proofErr w:type="gramEnd"/>
-      <w:r>
-        <w:rPr>
-          <w:rFonts w:ascii="Consolas" w:eastAsia="Times New Roman" w:hAnsi="Consolas" w:cs="Times New Roman"/>
-          <w:color w:val="D4D4D4"/>
-          <w:sz w:val="20"/>
-          <w:szCs w:val="20"/>
-        </w:rPr>
-        <w:t>(</w:t>
+        <w:t>.ui.SubjectHierarchyTreeView.setColumnHidden(</w:t>
       </w:r>
       <w:r>
         <w:rPr>
@@ -1060,27 +1000,7 @@
           <w:sz w:val="20"/>
           <w:szCs w:val="20"/>
         </w:rPr>
-        <w:t>.</w:t>
-      </w:r>
-      <w:proofErr w:type="gramStart"/>
-      <w:r>
-        <w:rPr>
-          <w:rFonts w:ascii="Consolas" w:eastAsia="Times New Roman" w:hAnsi="Consolas" w:cs="Times New Roman"/>
-          <w:color w:val="D4D4D4"/>
-          <w:sz w:val="20"/>
-          <w:szCs w:val="20"/>
-        </w:rPr>
-        <w:t>ui.SubjectHierarchyTreeView.setColumnHidden</w:t>
-      </w:r>
-      <w:proofErr w:type="gramEnd"/>
-      <w:r>
-        <w:rPr>
-          <w:rFonts w:ascii="Consolas" w:eastAsia="Times New Roman" w:hAnsi="Consolas" w:cs="Times New Roman"/>
-          <w:color w:val="D4D4D4"/>
-          <w:sz w:val="20"/>
-          <w:szCs w:val="20"/>
-        </w:rPr>
-        <w:t>(</w:t>
+        <w:t>.ui.SubjectHierarchyTreeView.setColumnHidden(</w:t>
       </w:r>
       <w:r>
         <w:rPr>
@@ -1146,27 +1066,7 @@
           <w:sz w:val="20"/>
           <w:szCs w:val="20"/>
         </w:rPr>
-        <w:t>.</w:t>
-      </w:r>
-      <w:proofErr w:type="gramStart"/>
-      <w:r>
-        <w:rPr>
-          <w:rFonts w:ascii="Consolas" w:eastAsia="Times New Roman" w:hAnsi="Consolas" w:cs="Times New Roman"/>
-          <w:color w:val="D4D4D4"/>
-          <w:sz w:val="20"/>
-          <w:szCs w:val="20"/>
-        </w:rPr>
-        <w:t>ui.SubjectHierarchyTreeView.setEditTriggers</w:t>
-      </w:r>
-      <w:proofErr w:type="gramEnd"/>
-      <w:r>
-        <w:rPr>
-          <w:rFonts w:ascii="Consolas" w:eastAsia="Times New Roman" w:hAnsi="Consolas" w:cs="Times New Roman"/>
-          <w:color w:val="D4D4D4"/>
-          <w:sz w:val="20"/>
-          <w:szCs w:val="20"/>
-        </w:rPr>
-        <w:t>(qt.QAbstractItemView.DoubleClicked)</w:t>
+        <w:t>.ui.SubjectHierarchyTreeView.setEditTriggers(qt.QAbstractItemView.DoubleClicked)</w:t>
       </w:r>
     </w:p>
     <w:p>
@@ -1209,7 +1109,6 @@
         </w:rPr>
       </w:pPr>
       <w:proofErr w:type="spellStart"/>
-      <w:proofErr w:type="gramStart"/>
       <w:r>
         <w:rPr>
           <w:rFonts w:ascii="Consolas" w:eastAsia="Times New Roman" w:hAnsi="Consolas" w:cs="Times New Roman"/>
@@ -1226,17 +1125,7 @@
           <w:sz w:val="20"/>
           <w:szCs w:val="20"/>
         </w:rPr>
-        <w:t>.parent</w:t>
-      </w:r>
-      <w:proofErr w:type="gramEnd"/>
-      <w:r>
-        <w:rPr>
-          <w:rFonts w:ascii="Consolas" w:eastAsia="Times New Roman" w:hAnsi="Consolas" w:cs="Times New Roman"/>
-          <w:color w:val="D4D4D4"/>
-          <w:sz w:val="20"/>
-          <w:szCs w:val="20"/>
-        </w:rPr>
-        <w:t>.mrmlSceneChanged.connect</w:t>
+        <w:t>.parent.mrmlSceneChanged.connect</w:t>
       </w:r>
       <w:proofErr w:type="spellEnd"/>
       <w:r>
@@ -1323,7 +1212,6 @@
         <w:t> </w:t>
       </w:r>
       <w:proofErr w:type="spellStart"/>
-      <w:proofErr w:type="gramStart"/>
       <w:r>
         <w:rPr>
           <w:rFonts w:ascii="Consolas" w:eastAsia="Times New Roman" w:hAnsi="Consolas" w:cs="Times New Roman"/>
@@ -1343,7 +1231,6 @@
         </w:rPr>
         <w:t>(</w:t>
       </w:r>
-      <w:proofErr w:type="gramEnd"/>
       <w:r>
         <w:rPr>
           <w:rFonts w:ascii="Consolas" w:eastAsia="Times New Roman" w:hAnsi="Consolas" w:cs="Times New Roman"/>
@@ -1419,27 +1306,7 @@
           <w:sz w:val="20"/>
           <w:szCs w:val="20"/>
         </w:rPr>
-        <w:t>.</w:t>
-      </w:r>
-      <w:proofErr w:type="gramStart"/>
-      <w:r>
-        <w:rPr>
-          <w:rFonts w:ascii="Consolas" w:eastAsia="Times New Roman" w:hAnsi="Consolas" w:cs="Times New Roman"/>
-          <w:color w:val="D4D4D4"/>
-          <w:sz w:val="20"/>
-          <w:szCs w:val="20"/>
-        </w:rPr>
-        <w:t>ui.SubjectHierarchyTreeView.setMRMLScene</w:t>
-      </w:r>
-      <w:proofErr w:type="gramEnd"/>
-      <w:r>
-        <w:rPr>
-          <w:rFonts w:ascii="Consolas" w:eastAsia="Times New Roman" w:hAnsi="Consolas" w:cs="Times New Roman"/>
-          <w:color w:val="D4D4D4"/>
-          <w:sz w:val="20"/>
-          <w:szCs w:val="20"/>
-        </w:rPr>
-        <w:t>(slicer.mrmlScene)</w:t>
+        <w:t>.ui.SubjectHierarchyTreeView.setMRMLScene(slicer.mrmlScene)</w:t>
       </w:r>
     </w:p>
     <w:p/>
@@ -1555,7 +1422,6 @@
         <w:t xml:space="preserve">with the signature </w:t>
       </w:r>
       <w:proofErr w:type="spellStart"/>
-      <w:proofErr w:type="gramStart"/>
       <w:r>
         <w:rPr>
           <w:i/>
@@ -1569,15 +1435,7 @@
           <w:i/>
           <w:iCs/>
         </w:rPr>
-        <w:t>(</w:t>
-      </w:r>
-      <w:proofErr w:type="gramEnd"/>
-      <w:r>
-        <w:rPr>
-          <w:i/>
-          <w:iCs/>
-        </w:rPr>
-        <w:t xml:space="preserve">self, </w:t>
+        <w:t xml:space="preserve">(self, </w:t>
       </w:r>
       <w:proofErr w:type="spellStart"/>
       <w:r>

</xml_diff>